<commit_message>
nueva guia fase 1
</commit_message>
<xml_diff>
--- a/Fase 1/Evidencias Grupales/1.5_Guía Estudiante_Fase 1_Definición Proyecto APT.docx
+++ b/Fase 1/Evidencias Grupales/1.5_Guía Estudiante_Fase 1_Definición Proyecto APT.docx
@@ -1988,7 +1988,7 @@
               <w:rPr>
                 <w:rtl w:val="0"/>
               </w:rPr>
-              <w:t xml:space="preserve">Desarrollar una aplicación web responsiva que digitalice y automatice la rendición de viáticos del SAG, incorporando cálculos automáticos, generación de PDF, trazabilidad y seguridad, manteniendo compatibilidad con el formato Excel vigente. </w:t>
+              <w:t xml:space="preserve">Desarrollar una aplicación web que facilite, optimice y digitalice el proceso de rendición de viáticos del SAG, mejorando la eficiencia, la trazabilidad y la experiencia de uso para los funcionarios.</w:t>
             </w:r>
             <w:r>
               <w:rPr>
@@ -2046,7 +2046,7 @@
               <w:rPr>
                 <w:rtl w:val="0"/>
               </w:rPr>
-              <w:t xml:space="preserve">Levantar y documentar requisitos funcionales y no funcionales con actores del SAG.</w:t>
+              <w:t xml:space="preserve">Identificar y documentar los requerimientos del sistema a través del trabajo conjunto con los actores involucrados del SAG.</w:t>
             </w:r>
           </w:p>
           <w:p>
@@ -2066,7 +2066,7 @@
               <w:rPr>
                 <w:rtl w:val="0"/>
               </w:rPr>
-              <w:t xml:space="preserve">Diseñar la arquitectura del sistema (frontend, backend y base de datos) y el modelo de datos.</w:t>
+              <w:t xml:space="preserve">Diseñar una solución tecnológica que considere usabilidad, accesibilidad y adaptabilidad a diferentes dispositivos.</w:t>
             </w:r>
           </w:p>
           <w:p>
@@ -2086,7 +2086,7 @@
               <w:rPr>
                 <w:rtl w:val="0"/>
               </w:rPr>
-              <w:t xml:space="preserve">Implementar autenticación y control de acceso basado en roles.</w:t>
+              <w:t xml:space="preserve">Construir un prototipo funcional que integre las principales funcionalidades necesarias para la rendición de viáticos.</w:t>
             </w:r>
           </w:p>
           <w:p>
@@ -2106,67 +2106,7 @@
               <w:rPr>
                 <w:rtl w:val="0"/>
               </w:rPr>
-              <w:t xml:space="preserve">Desarrollar el módulo de rendición (creación/edición), aplicar validaciones y cálculos automáticos.</w:t>
-            </w:r>
-          </w:p>
-          <w:p>
-            <w:pPr>
-              <w:numPr>
-                <w:ilvl w:val="0"/>
-                <w:numId w:val="3"/>
-              </w:numPr>
-              <w:spacing w:after="0" w:afterAutospacing="0"/>
-              <w:ind w:left="720" w:hanging="360"/>
-              <w:jc w:val="both"/>
-              <w:rPr>
-                <w:u w:val="none"/>
-              </w:rPr>
-            </w:pPr>
-            <w:r>
-              <w:rPr>
-                <w:rtl w:val="0"/>
-              </w:rPr>
-              <w:t xml:space="preserve">Implementar exportación de planillas en formato PDF con el formato institucional.</w:t>
-            </w:r>
-          </w:p>
-          <w:p>
-            <w:pPr>
-              <w:numPr>
-                <w:ilvl w:val="0"/>
-                <w:numId w:val="3"/>
-              </w:numPr>
-              <w:spacing w:after="0" w:afterAutospacing="0"/>
-              <w:ind w:left="720" w:hanging="360"/>
-              <w:jc w:val="both"/>
-              <w:rPr>
-                <w:u w:val="none"/>
-              </w:rPr>
-            </w:pPr>
-            <w:r>
-              <w:rPr>
-                <w:rtl w:val="0"/>
-              </w:rPr>
-              <w:t xml:space="preserve">Diseñar una interfaz accesible y responsiva para uso en dispositivos móviles y escritorio.</w:t>
-            </w:r>
-          </w:p>
-          <w:p>
-            <w:pPr>
-              <w:numPr>
-                <w:ilvl w:val="0"/>
-                <w:numId w:val="3"/>
-              </w:numPr>
-              <w:spacing w:after="0" w:afterAutospacing="0"/>
-              <w:ind w:left="720" w:hanging="360"/>
-              <w:jc w:val="both"/>
-              <w:rPr>
-                <w:u w:val="none"/>
-              </w:rPr>
-            </w:pPr>
-            <w:r>
-              <w:rPr>
-                <w:rtl w:val="0"/>
-              </w:rPr>
-              <w:t xml:space="preserve">Asegurar la protección de datos.</w:t>
+              <w:t xml:space="preserve">Validar el prototipo con los usuarios finales y levantar retroalimentación para mejoras.</w:t>
             </w:r>
           </w:p>
           <w:p>
@@ -2185,7 +2125,12 @@
               <w:rPr>
                 <w:rtl w:val="0"/>
               </w:rPr>
-              <w:t xml:space="preserve">Desplegar un MVP en un entorno de prueba (local o nube) y entregar documentación técnica y manual de usuario.</w:t>
+              <w:t xml:space="preserve">Elaborar la documentación técnica y de usuario que permita la correcta comprensión y uso de la aplicación.</w:t>
+            </w:r>
+            <w:r>
+              <w:rPr>
+                <w:rtl w:val="0"/>
+              </w:rPr>
             </w:r>
           </w:p>
         </w:tc>
@@ -4438,7 +4383,7 @@
               <w:rPr>
                 <w:rtl w:val="0"/>
               </w:rPr>
-              <w:t xml:space="preserve">Documento guía para la fase inicial del proyecto</w:t>
+              <w:t xml:space="preserve">Documento guía para la fase inicial del proyecto.</w:t>
             </w:r>
           </w:p>
         </w:tc>
@@ -4484,89 +4429,6 @@
           <w:tcPr/>
           <w:p>
             <w:pPr>
-              <w:tabs>
-                <w:tab w:val="center" w:leader="none" w:pos="4419"/>
-                <w:tab w:val="right" w:leader="none" w:pos="8838"/>
-              </w:tabs>
-              <w:spacing w:after="0" w:line="240" w:lineRule="auto"/>
-              <w:rPr/>
-            </w:pPr>
-            <w:r>
-              <w:rPr>
-                <w:rtl w:val="0"/>
-              </w:rPr>
-              <w:t xml:space="preserve">Final</w:t>
-            </w:r>
-          </w:p>
-        </w:tc>
-        <w:tc>
-          <w:tcPr/>
-          <w:p>
-            <w:pPr>
-              <w:tabs>
-                <w:tab w:val="center" w:leader="none" w:pos="4419"/>
-                <w:tab w:val="right" w:leader="none" w:pos="8838"/>
-              </w:tabs>
-              <w:spacing w:after="0" w:line="240" w:lineRule="auto"/>
-              <w:rPr/>
-            </w:pPr>
-            <w:r>
-              <w:rPr>
-                <w:rtl w:val="0"/>
-              </w:rPr>
-              <w:t xml:space="preserve">Registro de impedimentos</w:t>
-            </w:r>
-          </w:p>
-        </w:tc>
-        <w:tc>
-          <w:tcPr/>
-          <w:p>
-            <w:pPr>
-              <w:tabs>
-                <w:tab w:val="center" w:leader="none" w:pos="4419"/>
-                <w:tab w:val="right" w:leader="none" w:pos="8838"/>
-              </w:tabs>
-              <w:spacing w:after="0" w:line="240" w:lineRule="auto"/>
-              <w:rPr/>
-            </w:pPr>
-            <w:r>
-              <w:rPr>
-                <w:rtl w:val="0"/>
-              </w:rPr>
-              <w:t xml:space="preserve">Lista de obstáculos encontrados durante el desarrollo.</w:t>
-            </w:r>
-          </w:p>
-        </w:tc>
-        <w:tc>
-          <w:tcPr/>
-          <w:p>
-            <w:pPr>
-              <w:tabs>
-                <w:tab w:val="center" w:leader="none" w:pos="4419"/>
-                <w:tab w:val="right" w:leader="none" w:pos="8838"/>
-              </w:tabs>
-              <w:spacing w:after="0" w:line="240" w:lineRule="auto"/>
-              <w:rPr/>
-            </w:pPr>
-            <w:r>
-              <w:rPr>
-                <w:rtl w:val="0"/>
-              </w:rPr>
-              <w:t xml:space="preserve">Ayuda a gestionar y resolver problemas que afectan el avance del proyecto.</w:t>
-            </w:r>
-          </w:p>
-        </w:tc>
-      </w:tr>
-      <w:tr>
-        <w:trPr>
-          <w:cantSplit w:val="0"/>
-          <w:trHeight w:val="362" w:hRule="atLeast"/>
-          <w:tblHeader w:val="0"/>
-        </w:trPr>
-        <w:tc>
-          <w:tcPr/>
-          <w:p>
-            <w:pPr>
               <w:keepNext w:val="0"/>
               <w:keepLines w:val="0"/>
               <w:widowControl w:val="1"/>
@@ -4590,7 +4452,7 @@
               <w:rPr>
                 <w:rtl w:val="0"/>
               </w:rPr>
-              <w:t xml:space="preserve">Final</w:t>
+              <w:t xml:space="preserve">Avance</w:t>
             </w:r>
           </w:p>
         </w:tc>
@@ -4621,7 +4483,7 @@
               <w:rPr>
                 <w:rtl w:val="0"/>
               </w:rPr>
-              <w:t xml:space="preserve">2.4_GuiaEstudiante_Fase2_Desarrollo Proyecto APT</w:t>
+              <w:t xml:space="preserve">Documentación de especificación de requerimientos</w:t>
             </w:r>
           </w:p>
         </w:tc>
@@ -4652,7 +4514,7 @@
               <w:rPr>
                 <w:rtl w:val="0"/>
               </w:rPr>
-              <w:t xml:space="preserve">Documento guía para la fase de desarrollo del proyecto.</w:t>
+              <w:t xml:space="preserve">Documento que detalla los requerimientos funcionales y no funcionales del sistema.</w:t>
             </w:r>
           </w:p>
         </w:tc>
@@ -4683,7 +4545,7 @@
               <w:rPr>
                 <w:rtl w:val="0"/>
               </w:rPr>
-              <w:t xml:space="preserve">Orienta el trabajo técnico y metodológico durante la ejecución.</w:t>
+              <w:t xml:space="preserve">Permite al equipo comprender qué debe hacer el sistema y alinear el desarrollo con las expectativas del cliente.</w:t>
             </w:r>
           </w:p>
         </w:tc>
@@ -4721,7 +4583,7 @@
               <w:rPr>
                 <w:rtl w:val="0"/>
               </w:rPr>
-              <w:t xml:space="preserve">Final</w:t>
+              <w:t xml:space="preserve">Avance</w:t>
             </w:r>
           </w:p>
         </w:tc>
@@ -4752,7 +4614,7 @@
               <w:rPr>
                 <w:rtl w:val="0"/>
               </w:rPr>
-              <w:t xml:space="preserve">2.6_GuiaEstudiante_Fase2_Informe Final Proyecto APT</w:t>
+              <w:t xml:space="preserve">Diagrama de arquitectura</w:t>
             </w:r>
           </w:p>
         </w:tc>
@@ -4783,7 +4645,7 @@
               <w:rPr>
                 <w:rtl w:val="0"/>
               </w:rPr>
-              <w:t xml:space="preserve">Documento que resume los resultados y aprendizajes del proyecto.</w:t>
+              <w:t xml:space="preserve">Representación visual de los componentes del sistema y sus interacciones.</w:t>
             </w:r>
           </w:p>
         </w:tc>
@@ -4814,7 +4676,7 @@
               <w:rPr>
                 <w:rtl w:val="0"/>
               </w:rPr>
-              <w:t xml:space="preserve">Permite evaluar el cumplimiento de objetivos y la calidad del producto.</w:t>
+              <w:t xml:space="preserve">Ayuda a entender la estructura técnica del sistema y facilita decisiones sobre diseño y escalabilidad.</w:t>
             </w:r>
           </w:p>
         </w:tc>
@@ -4852,7 +4714,7 @@
               <w:rPr>
                 <w:rtl w:val="0"/>
               </w:rPr>
-              <w:t xml:space="preserve">Final </w:t>
+              <w:t xml:space="preserve">Avance</w:t>
             </w:r>
           </w:p>
         </w:tc>
@@ -4883,7 +4745,7 @@
               <w:rPr>
                 <w:rtl w:val="0"/>
               </w:rPr>
-              <w:t xml:space="preserve">Release</w:t>
+              <w:t xml:space="preserve">Mockups</w:t>
             </w:r>
           </w:p>
         </w:tc>
@@ -4914,7 +4776,7 @@
               <w:rPr>
                 <w:rtl w:val="0"/>
               </w:rPr>
-              <w:t xml:space="preserve">Entrega funcional del producto o versión</w:t>
+              <w:t xml:space="preserve">Prototipos visuales de las interfaces del sistema.</w:t>
             </w:r>
           </w:p>
         </w:tc>
@@ -4945,7 +4807,7 @@
               <w:rPr>
                 <w:rtl w:val="0"/>
               </w:rPr>
-              <w:t xml:space="preserve">Representa el resultado tangible del trabajo y permite validar funcionalidades con usuarios.</w:t>
+              <w:t xml:space="preserve">Permiten validar la experiencia de usuario y el diseño visual antes de desarrollar.</w:t>
             </w:r>
           </w:p>
         </w:tc>
@@ -4983,7 +4845,7 @@
               <w:rPr>
                 <w:rtl w:val="0"/>
               </w:rPr>
-              <w:t xml:space="preserve">Final</w:t>
+              <w:t xml:space="preserve">Avance</w:t>
             </w:r>
           </w:p>
         </w:tc>
@@ -5014,7 +4876,7 @@
               <w:rPr>
                 <w:rtl w:val="0"/>
               </w:rPr>
-              <w:t xml:space="preserve">Review</w:t>
+              <w:t xml:space="preserve">Diagrama de Actividad UML</w:t>
             </w:r>
           </w:p>
         </w:tc>
@@ -5045,7 +4907,7 @@
               <w:rPr>
                 <w:rtl w:val="0"/>
               </w:rPr>
-              <w:t xml:space="preserve">Evaluación del sprint con stakeholders</w:t>
+              <w:t xml:space="preserve">Diagrama que muestra el flujo de procesos o acciones dentro del sistema.</w:t>
             </w:r>
           </w:p>
         </w:tc>
@@ -5076,7 +4938,7 @@
               <w:rPr>
                 <w:rtl w:val="0"/>
               </w:rPr>
-              <w:t xml:space="preserve">Permite obtener feedback y ajustar el rumbo del proyecto.</w:t>
+              <w:t xml:space="preserve">Facilita la comprensión de la lógica de negocio y ayuda a identificar casos de uso clave.</w:t>
             </w:r>
           </w:p>
         </w:tc>
@@ -5085,6 +4947,1005 @@
         <w:trPr>
           <w:cantSplit w:val="0"/>
           <w:trHeight w:val="362" w:hRule="atLeast"/>
+          <w:tblHeader w:val="0"/>
+        </w:trPr>
+        <w:tc>
+          <w:tcPr/>
+          <w:p>
+            <w:pPr>
+              <w:keepNext w:val="0"/>
+              <w:keepLines w:val="0"/>
+              <w:widowControl w:val="1"/>
+              <w:pBdr>
+                <w:top w:space="0" w:sz="0" w:val="nil"/>
+                <w:left w:space="0" w:sz="0" w:val="nil"/>
+                <w:bottom w:space="0" w:sz="0" w:val="nil"/>
+                <w:right w:space="0" w:sz="0" w:val="nil"/>
+                <w:between w:space="0" w:sz="0" w:val="nil"/>
+              </w:pBdr>
+              <w:shd w:fill="auto" w:val="clear"/>
+              <w:tabs>
+                <w:tab w:val="center" w:leader="none" w:pos="4419"/>
+                <w:tab w:val="right" w:leader="none" w:pos="8838"/>
+              </w:tabs>
+              <w:spacing w:after="0" w:before="0" w:line="240" w:lineRule="auto"/>
+              <w:ind w:left="0" w:right="0" w:firstLine="0"/>
+              <w:rPr/>
+            </w:pPr>
+            <w:r>
+              <w:rPr>
+                <w:rtl w:val="0"/>
+              </w:rPr>
+              <w:t xml:space="preserve">Avance</w:t>
+            </w:r>
+          </w:p>
+        </w:tc>
+        <w:tc>
+          <w:tcPr/>
+          <w:p>
+            <w:pPr>
+              <w:keepNext w:val="0"/>
+              <w:keepLines w:val="0"/>
+              <w:widowControl w:val="1"/>
+              <w:pBdr>
+                <w:top w:space="0" w:sz="0" w:val="nil"/>
+                <w:left w:space="0" w:sz="0" w:val="nil"/>
+                <w:bottom w:space="0" w:sz="0" w:val="nil"/>
+                <w:right w:space="0" w:sz="0" w:val="nil"/>
+                <w:between w:space="0" w:sz="0" w:val="nil"/>
+              </w:pBdr>
+              <w:shd w:fill="auto" w:val="clear"/>
+              <w:tabs>
+                <w:tab w:val="center" w:leader="none" w:pos="4419"/>
+                <w:tab w:val="right" w:leader="none" w:pos="8838"/>
+              </w:tabs>
+              <w:spacing w:after="0" w:before="0" w:line="240" w:lineRule="auto"/>
+              <w:ind w:left="0" w:right="0" w:firstLine="0"/>
+              <w:rPr/>
+            </w:pPr>
+            <w:r>
+              <w:rPr>
+                <w:rtl w:val="0"/>
+              </w:rPr>
+              <w:t xml:space="preserve">Matriz seguimiento  status del proyecto</w:t>
+            </w:r>
+          </w:p>
+        </w:tc>
+        <w:tc>
+          <w:tcPr/>
+          <w:p>
+            <w:pPr>
+              <w:keepNext w:val="0"/>
+              <w:keepLines w:val="0"/>
+              <w:widowControl w:val="1"/>
+              <w:pBdr>
+                <w:top w:space="0" w:sz="0" w:val="nil"/>
+                <w:left w:space="0" w:sz="0" w:val="nil"/>
+                <w:bottom w:space="0" w:sz="0" w:val="nil"/>
+                <w:right w:space="0" w:sz="0" w:val="nil"/>
+                <w:between w:space="0" w:sz="0" w:val="nil"/>
+              </w:pBdr>
+              <w:shd w:fill="auto" w:val="clear"/>
+              <w:tabs>
+                <w:tab w:val="center" w:leader="none" w:pos="4419"/>
+                <w:tab w:val="right" w:leader="none" w:pos="8838"/>
+              </w:tabs>
+              <w:spacing w:after="0" w:before="0" w:line="240" w:lineRule="auto"/>
+              <w:ind w:left="0" w:right="0" w:firstLine="0"/>
+              <w:rPr/>
+            </w:pPr>
+            <w:r>
+              <w:rPr>
+                <w:rtl w:val="0"/>
+              </w:rPr>
+              <w:t xml:space="preserve">Tabla que registra el estado de avance de tareas, entregable y responsables.</w:t>
+            </w:r>
+          </w:p>
+        </w:tc>
+        <w:tc>
+          <w:tcPr/>
+          <w:p>
+            <w:pPr>
+              <w:keepNext w:val="0"/>
+              <w:keepLines w:val="0"/>
+              <w:widowControl w:val="1"/>
+              <w:pBdr>
+                <w:top w:space="0" w:sz="0" w:val="nil"/>
+                <w:left w:space="0" w:sz="0" w:val="nil"/>
+                <w:bottom w:space="0" w:sz="0" w:val="nil"/>
+                <w:right w:space="0" w:sz="0" w:val="nil"/>
+                <w:between w:space="0" w:sz="0" w:val="nil"/>
+              </w:pBdr>
+              <w:shd w:fill="auto" w:val="clear"/>
+              <w:tabs>
+                <w:tab w:val="center" w:leader="none" w:pos="4419"/>
+                <w:tab w:val="right" w:leader="none" w:pos="8838"/>
+              </w:tabs>
+              <w:spacing w:after="0" w:before="0" w:line="240" w:lineRule="auto"/>
+              <w:ind w:left="0" w:right="0" w:firstLine="0"/>
+              <w:rPr/>
+            </w:pPr>
+            <w:r>
+              <w:rPr>
+                <w:rtl w:val="0"/>
+              </w:rPr>
+              <w:t xml:space="preserve">Permite monitorear el progreso del proyecto, identificar retrasos y tomar decisiones informadas.</w:t>
+            </w:r>
+          </w:p>
+        </w:tc>
+      </w:tr>
+      <w:tr>
+        <w:trPr>
+          <w:cantSplit w:val="0"/>
+          <w:trHeight w:val="362" w:hRule="atLeast"/>
+          <w:tblHeader w:val="0"/>
+        </w:trPr>
+        <w:tc>
+          <w:tcPr/>
+          <w:p>
+            <w:pPr>
+              <w:tabs>
+                <w:tab w:val="center" w:leader="none" w:pos="4419"/>
+                <w:tab w:val="right" w:leader="none" w:pos="8838"/>
+              </w:tabs>
+              <w:spacing w:after="0" w:line="240" w:lineRule="auto"/>
+              <w:rPr/>
+            </w:pPr>
+            <w:r>
+              <w:rPr>
+                <w:rtl w:val="0"/>
+              </w:rPr>
+              <w:t xml:space="preserve">Final</w:t>
+            </w:r>
+          </w:p>
+        </w:tc>
+        <w:tc>
+          <w:tcPr/>
+          <w:p>
+            <w:pPr>
+              <w:tabs>
+                <w:tab w:val="center" w:leader="none" w:pos="4419"/>
+                <w:tab w:val="right" w:leader="none" w:pos="8838"/>
+              </w:tabs>
+              <w:spacing w:after="0" w:line="240" w:lineRule="auto"/>
+              <w:rPr/>
+            </w:pPr>
+            <w:r>
+              <w:rPr>
+                <w:rtl w:val="0"/>
+              </w:rPr>
+              <w:t xml:space="preserve">Registro de impedimentos</w:t>
+            </w:r>
+          </w:p>
+        </w:tc>
+        <w:tc>
+          <w:tcPr/>
+          <w:p>
+            <w:pPr>
+              <w:tabs>
+                <w:tab w:val="center" w:leader="none" w:pos="4419"/>
+                <w:tab w:val="right" w:leader="none" w:pos="8838"/>
+              </w:tabs>
+              <w:spacing w:after="0" w:line="240" w:lineRule="auto"/>
+              <w:rPr/>
+            </w:pPr>
+            <w:r>
+              <w:rPr>
+                <w:rtl w:val="0"/>
+              </w:rPr>
+              <w:t xml:space="preserve">Lista de obstáculos encontrados durante el desarrollo.</w:t>
+            </w:r>
+          </w:p>
+        </w:tc>
+        <w:tc>
+          <w:tcPr/>
+          <w:p>
+            <w:pPr>
+              <w:tabs>
+                <w:tab w:val="center" w:leader="none" w:pos="4419"/>
+                <w:tab w:val="right" w:leader="none" w:pos="8838"/>
+              </w:tabs>
+              <w:spacing w:after="0" w:line="240" w:lineRule="auto"/>
+              <w:rPr/>
+            </w:pPr>
+            <w:r>
+              <w:rPr>
+                <w:rtl w:val="0"/>
+              </w:rPr>
+              <w:t xml:space="preserve">Ayuda a gestionar y resolver problemas que afectan el avance del proyecto.</w:t>
+            </w:r>
+          </w:p>
+        </w:tc>
+      </w:tr>
+      <w:tr>
+        <w:trPr>
+          <w:cantSplit w:val="0"/>
+          <w:trHeight w:val="362" w:hRule="atLeast"/>
+          <w:tblHeader w:val="0"/>
+        </w:trPr>
+        <w:tc>
+          <w:tcPr/>
+          <w:p>
+            <w:pPr>
+              <w:keepNext w:val="0"/>
+              <w:keepLines w:val="0"/>
+              <w:widowControl w:val="1"/>
+              <w:pBdr>
+                <w:top w:space="0" w:sz="0" w:val="nil"/>
+                <w:left w:space="0" w:sz="0" w:val="nil"/>
+                <w:bottom w:space="0" w:sz="0" w:val="nil"/>
+                <w:right w:space="0" w:sz="0" w:val="nil"/>
+                <w:between w:space="0" w:sz="0" w:val="nil"/>
+              </w:pBdr>
+              <w:shd w:fill="auto" w:val="clear"/>
+              <w:tabs>
+                <w:tab w:val="center" w:leader="none" w:pos="4419"/>
+                <w:tab w:val="right" w:leader="none" w:pos="8838"/>
+              </w:tabs>
+              <w:spacing w:after="0" w:before="0" w:line="240" w:lineRule="auto"/>
+              <w:ind w:left="0" w:right="0" w:firstLine="0"/>
+              <w:rPr/>
+            </w:pPr>
+            <w:r>
+              <w:rPr>
+                <w:rtl w:val="0"/>
+              </w:rPr>
+              <w:t xml:space="preserve">Final</w:t>
+            </w:r>
+          </w:p>
+        </w:tc>
+        <w:tc>
+          <w:tcPr/>
+          <w:p>
+            <w:pPr>
+              <w:keepNext w:val="0"/>
+              <w:keepLines w:val="0"/>
+              <w:widowControl w:val="1"/>
+              <w:pBdr>
+                <w:top w:space="0" w:sz="0" w:val="nil"/>
+                <w:left w:space="0" w:sz="0" w:val="nil"/>
+                <w:bottom w:space="0" w:sz="0" w:val="nil"/>
+                <w:right w:space="0" w:sz="0" w:val="nil"/>
+                <w:between w:space="0" w:sz="0" w:val="nil"/>
+              </w:pBdr>
+              <w:shd w:fill="auto" w:val="clear"/>
+              <w:tabs>
+                <w:tab w:val="center" w:leader="none" w:pos="4419"/>
+                <w:tab w:val="right" w:leader="none" w:pos="8838"/>
+              </w:tabs>
+              <w:spacing w:after="0" w:before="0" w:line="240" w:lineRule="auto"/>
+              <w:ind w:left="0" w:right="0" w:firstLine="0"/>
+              <w:rPr/>
+            </w:pPr>
+            <w:r>
+              <w:rPr>
+                <w:rtl w:val="0"/>
+              </w:rPr>
+              <w:t xml:space="preserve">2.4_GuiaEstudiante_Fase2_Desarrollo Proyecto APT</w:t>
+            </w:r>
+          </w:p>
+        </w:tc>
+        <w:tc>
+          <w:tcPr/>
+          <w:p>
+            <w:pPr>
+              <w:keepNext w:val="0"/>
+              <w:keepLines w:val="0"/>
+              <w:widowControl w:val="1"/>
+              <w:pBdr>
+                <w:top w:space="0" w:sz="0" w:val="nil"/>
+                <w:left w:space="0" w:sz="0" w:val="nil"/>
+                <w:bottom w:space="0" w:sz="0" w:val="nil"/>
+                <w:right w:space="0" w:sz="0" w:val="nil"/>
+                <w:between w:space="0" w:sz="0" w:val="nil"/>
+              </w:pBdr>
+              <w:shd w:fill="auto" w:val="clear"/>
+              <w:tabs>
+                <w:tab w:val="center" w:leader="none" w:pos="4419"/>
+                <w:tab w:val="right" w:leader="none" w:pos="8838"/>
+              </w:tabs>
+              <w:spacing w:after="0" w:before="0" w:line="240" w:lineRule="auto"/>
+              <w:ind w:left="0" w:right="0" w:firstLine="0"/>
+              <w:rPr/>
+            </w:pPr>
+            <w:r>
+              <w:rPr>
+                <w:rtl w:val="0"/>
+              </w:rPr>
+              <w:t xml:space="preserve">Documento guía para la fase de desarrollo del proyecto.</w:t>
+            </w:r>
+          </w:p>
+        </w:tc>
+        <w:tc>
+          <w:tcPr/>
+          <w:p>
+            <w:pPr>
+              <w:keepNext w:val="0"/>
+              <w:keepLines w:val="0"/>
+              <w:widowControl w:val="1"/>
+              <w:pBdr>
+                <w:top w:space="0" w:sz="0" w:val="nil"/>
+                <w:left w:space="0" w:sz="0" w:val="nil"/>
+                <w:bottom w:space="0" w:sz="0" w:val="nil"/>
+                <w:right w:space="0" w:sz="0" w:val="nil"/>
+                <w:between w:space="0" w:sz="0" w:val="nil"/>
+              </w:pBdr>
+              <w:shd w:fill="auto" w:val="clear"/>
+              <w:tabs>
+                <w:tab w:val="center" w:leader="none" w:pos="4419"/>
+                <w:tab w:val="right" w:leader="none" w:pos="8838"/>
+              </w:tabs>
+              <w:spacing w:after="0" w:before="0" w:line="240" w:lineRule="auto"/>
+              <w:ind w:left="0" w:right="0" w:firstLine="0"/>
+              <w:rPr/>
+            </w:pPr>
+            <w:r>
+              <w:rPr>
+                <w:rtl w:val="0"/>
+              </w:rPr>
+              <w:t xml:space="preserve">Orienta el trabajo técnico y metodológico durante la ejecución.</w:t>
+            </w:r>
+          </w:p>
+        </w:tc>
+      </w:tr>
+      <w:tr>
+        <w:trPr>
+          <w:cantSplit w:val="0"/>
+          <w:trHeight w:val="362" w:hRule="atLeast"/>
+          <w:tblHeader w:val="0"/>
+        </w:trPr>
+        <w:tc>
+          <w:tcPr/>
+          <w:p>
+            <w:pPr>
+              <w:keepNext w:val="0"/>
+              <w:keepLines w:val="0"/>
+              <w:widowControl w:val="1"/>
+              <w:pBdr>
+                <w:top w:space="0" w:sz="0" w:val="nil"/>
+                <w:left w:space="0" w:sz="0" w:val="nil"/>
+                <w:bottom w:space="0" w:sz="0" w:val="nil"/>
+                <w:right w:space="0" w:sz="0" w:val="nil"/>
+                <w:between w:space="0" w:sz="0" w:val="nil"/>
+              </w:pBdr>
+              <w:shd w:fill="auto" w:val="clear"/>
+              <w:tabs>
+                <w:tab w:val="center" w:leader="none" w:pos="4419"/>
+                <w:tab w:val="right" w:leader="none" w:pos="8838"/>
+              </w:tabs>
+              <w:spacing w:after="0" w:before="0" w:line="240" w:lineRule="auto"/>
+              <w:ind w:left="0" w:right="0" w:firstLine="0"/>
+              <w:rPr/>
+            </w:pPr>
+            <w:r>
+              <w:rPr>
+                <w:rtl w:val="0"/>
+              </w:rPr>
+              <w:t xml:space="preserve">Final</w:t>
+            </w:r>
+          </w:p>
+        </w:tc>
+        <w:tc>
+          <w:tcPr/>
+          <w:p>
+            <w:pPr>
+              <w:keepNext w:val="0"/>
+              <w:keepLines w:val="0"/>
+              <w:widowControl w:val="1"/>
+              <w:pBdr>
+                <w:top w:space="0" w:sz="0" w:val="nil"/>
+                <w:left w:space="0" w:sz="0" w:val="nil"/>
+                <w:bottom w:space="0" w:sz="0" w:val="nil"/>
+                <w:right w:space="0" w:sz="0" w:val="nil"/>
+                <w:between w:space="0" w:sz="0" w:val="nil"/>
+              </w:pBdr>
+              <w:shd w:fill="auto" w:val="clear"/>
+              <w:tabs>
+                <w:tab w:val="center" w:leader="none" w:pos="4419"/>
+                <w:tab w:val="right" w:leader="none" w:pos="8838"/>
+              </w:tabs>
+              <w:spacing w:after="0" w:before="0" w:line="240" w:lineRule="auto"/>
+              <w:ind w:left="0" w:right="0" w:firstLine="0"/>
+              <w:rPr/>
+            </w:pPr>
+            <w:r>
+              <w:rPr>
+                <w:rtl w:val="0"/>
+              </w:rPr>
+              <w:t xml:space="preserve">2.6_GuiaEstudiante_Fase2_Informe Final Proyecto APT</w:t>
+            </w:r>
+          </w:p>
+        </w:tc>
+        <w:tc>
+          <w:tcPr/>
+          <w:p>
+            <w:pPr>
+              <w:keepNext w:val="0"/>
+              <w:keepLines w:val="0"/>
+              <w:widowControl w:val="1"/>
+              <w:pBdr>
+                <w:top w:space="0" w:sz="0" w:val="nil"/>
+                <w:left w:space="0" w:sz="0" w:val="nil"/>
+                <w:bottom w:space="0" w:sz="0" w:val="nil"/>
+                <w:right w:space="0" w:sz="0" w:val="nil"/>
+                <w:between w:space="0" w:sz="0" w:val="nil"/>
+              </w:pBdr>
+              <w:shd w:fill="auto" w:val="clear"/>
+              <w:tabs>
+                <w:tab w:val="center" w:leader="none" w:pos="4419"/>
+                <w:tab w:val="right" w:leader="none" w:pos="8838"/>
+              </w:tabs>
+              <w:spacing w:after="0" w:before="0" w:line="240" w:lineRule="auto"/>
+              <w:ind w:left="0" w:right="0" w:firstLine="0"/>
+              <w:rPr/>
+            </w:pPr>
+            <w:r>
+              <w:rPr>
+                <w:rtl w:val="0"/>
+              </w:rPr>
+              <w:t xml:space="preserve">Documento que resume los resultados y aprendizajes del proyecto.</w:t>
+            </w:r>
+          </w:p>
+        </w:tc>
+        <w:tc>
+          <w:tcPr/>
+          <w:p>
+            <w:pPr>
+              <w:keepNext w:val="0"/>
+              <w:keepLines w:val="0"/>
+              <w:widowControl w:val="1"/>
+              <w:pBdr>
+                <w:top w:space="0" w:sz="0" w:val="nil"/>
+                <w:left w:space="0" w:sz="0" w:val="nil"/>
+                <w:bottom w:space="0" w:sz="0" w:val="nil"/>
+                <w:right w:space="0" w:sz="0" w:val="nil"/>
+                <w:between w:space="0" w:sz="0" w:val="nil"/>
+              </w:pBdr>
+              <w:shd w:fill="auto" w:val="clear"/>
+              <w:tabs>
+                <w:tab w:val="center" w:leader="none" w:pos="4419"/>
+                <w:tab w:val="right" w:leader="none" w:pos="8838"/>
+              </w:tabs>
+              <w:spacing w:after="0" w:before="0" w:line="240" w:lineRule="auto"/>
+              <w:ind w:left="0" w:right="0" w:firstLine="0"/>
+              <w:rPr/>
+            </w:pPr>
+            <w:r>
+              <w:rPr>
+                <w:rtl w:val="0"/>
+              </w:rPr>
+              <w:t xml:space="preserve">Permite evaluar el cumplimiento de objetivos y la calidad del producto.</w:t>
+            </w:r>
+          </w:p>
+        </w:tc>
+      </w:tr>
+      <w:tr>
+        <w:trPr>
+          <w:cantSplit w:val="0"/>
+          <w:trHeight w:val="362" w:hRule="atLeast"/>
+          <w:tblHeader w:val="0"/>
+        </w:trPr>
+        <w:tc>
+          <w:tcPr/>
+          <w:p>
+            <w:pPr>
+              <w:keepNext w:val="0"/>
+              <w:keepLines w:val="0"/>
+              <w:widowControl w:val="1"/>
+              <w:pBdr>
+                <w:top w:space="0" w:sz="0" w:val="nil"/>
+                <w:left w:space="0" w:sz="0" w:val="nil"/>
+                <w:bottom w:space="0" w:sz="0" w:val="nil"/>
+                <w:right w:space="0" w:sz="0" w:val="nil"/>
+                <w:between w:space="0" w:sz="0" w:val="nil"/>
+              </w:pBdr>
+              <w:shd w:fill="auto" w:val="clear"/>
+              <w:tabs>
+                <w:tab w:val="center" w:leader="none" w:pos="4419"/>
+                <w:tab w:val="right" w:leader="none" w:pos="8838"/>
+              </w:tabs>
+              <w:spacing w:after="0" w:before="0" w:line="240" w:lineRule="auto"/>
+              <w:ind w:left="0" w:right="0" w:firstLine="0"/>
+              <w:rPr/>
+            </w:pPr>
+            <w:r>
+              <w:rPr>
+                <w:rtl w:val="0"/>
+              </w:rPr>
+              <w:t xml:space="preserve">Final</w:t>
+            </w:r>
+          </w:p>
+        </w:tc>
+        <w:tc>
+          <w:tcPr/>
+          <w:p>
+            <w:pPr>
+              <w:keepNext w:val="0"/>
+              <w:keepLines w:val="0"/>
+              <w:widowControl w:val="1"/>
+              <w:pBdr>
+                <w:top w:space="0" w:sz="0" w:val="nil"/>
+                <w:left w:space="0" w:sz="0" w:val="nil"/>
+                <w:bottom w:space="0" w:sz="0" w:val="nil"/>
+                <w:right w:space="0" w:sz="0" w:val="nil"/>
+                <w:between w:space="0" w:sz="0" w:val="nil"/>
+              </w:pBdr>
+              <w:shd w:fill="auto" w:val="clear"/>
+              <w:tabs>
+                <w:tab w:val="center" w:leader="none" w:pos="4419"/>
+                <w:tab w:val="right" w:leader="none" w:pos="8838"/>
+              </w:tabs>
+              <w:spacing w:after="0" w:before="0" w:line="240" w:lineRule="auto"/>
+              <w:ind w:left="0" w:right="0" w:firstLine="0"/>
+              <w:rPr/>
+            </w:pPr>
+            <w:r>
+              <w:rPr>
+                <w:rtl w:val="0"/>
+              </w:rPr>
+              <w:t xml:space="preserve">Modelo Entidad - Relación (ER)</w:t>
+            </w:r>
+          </w:p>
+        </w:tc>
+        <w:tc>
+          <w:tcPr/>
+          <w:p>
+            <w:pPr>
+              <w:keepNext w:val="0"/>
+              <w:keepLines w:val="0"/>
+              <w:widowControl w:val="1"/>
+              <w:pBdr>
+                <w:top w:space="0" w:sz="0" w:val="nil"/>
+                <w:left w:space="0" w:sz="0" w:val="nil"/>
+                <w:bottom w:space="0" w:sz="0" w:val="nil"/>
+                <w:right w:space="0" w:sz="0" w:val="nil"/>
+                <w:between w:space="0" w:sz="0" w:val="nil"/>
+              </w:pBdr>
+              <w:shd w:fill="auto" w:val="clear"/>
+              <w:tabs>
+                <w:tab w:val="center" w:leader="none" w:pos="4419"/>
+                <w:tab w:val="right" w:leader="none" w:pos="8838"/>
+              </w:tabs>
+              <w:spacing w:after="0" w:before="0" w:line="240" w:lineRule="auto"/>
+              <w:ind w:left="0" w:right="0" w:firstLine="0"/>
+              <w:rPr/>
+            </w:pPr>
+            <w:r>
+              <w:rPr>
+                <w:rtl w:val="0"/>
+              </w:rPr>
+              <w:t xml:space="preserve">Diagrama que representa las entidades del sistema, sus atributos y relaciones</w:t>
+            </w:r>
+          </w:p>
+        </w:tc>
+        <w:tc>
+          <w:tcPr/>
+          <w:p>
+            <w:pPr>
+              <w:keepNext w:val="0"/>
+              <w:keepLines w:val="0"/>
+              <w:widowControl w:val="1"/>
+              <w:pBdr>
+                <w:top w:space="0" w:sz="0" w:val="nil"/>
+                <w:left w:space="0" w:sz="0" w:val="nil"/>
+                <w:bottom w:space="0" w:sz="0" w:val="nil"/>
+                <w:right w:space="0" w:sz="0" w:val="nil"/>
+                <w:between w:space="0" w:sz="0" w:val="nil"/>
+              </w:pBdr>
+              <w:shd w:fill="auto" w:val="clear"/>
+              <w:tabs>
+                <w:tab w:val="center" w:leader="none" w:pos="4419"/>
+                <w:tab w:val="right" w:leader="none" w:pos="8838"/>
+              </w:tabs>
+              <w:spacing w:after="0" w:before="0" w:line="240" w:lineRule="auto"/>
+              <w:ind w:left="0" w:right="0" w:firstLine="0"/>
+              <w:rPr/>
+            </w:pPr>
+            <w:r>
+              <w:rPr>
+                <w:rtl w:val="0"/>
+              </w:rPr>
+              <w:t xml:space="preserve">Permite visualizar la estructura lógica de la base de datos y validar el diseño.</w:t>
+            </w:r>
+          </w:p>
+        </w:tc>
+      </w:tr>
+      <w:tr>
+        <w:trPr>
+          <w:cantSplit w:val="0"/>
+          <w:trHeight w:val="362" w:hRule="atLeast"/>
+          <w:tblHeader w:val="0"/>
+        </w:trPr>
+        <w:tc>
+          <w:tcPr/>
+          <w:p>
+            <w:pPr>
+              <w:keepNext w:val="0"/>
+              <w:keepLines w:val="0"/>
+              <w:widowControl w:val="1"/>
+              <w:pBdr>
+                <w:top w:space="0" w:sz="0" w:val="nil"/>
+                <w:left w:space="0" w:sz="0" w:val="nil"/>
+                <w:bottom w:space="0" w:sz="0" w:val="nil"/>
+                <w:right w:space="0" w:sz="0" w:val="nil"/>
+                <w:between w:space="0" w:sz="0" w:val="nil"/>
+              </w:pBdr>
+              <w:shd w:fill="auto" w:val="clear"/>
+              <w:tabs>
+                <w:tab w:val="center" w:leader="none" w:pos="4419"/>
+                <w:tab w:val="right" w:leader="none" w:pos="8838"/>
+              </w:tabs>
+              <w:spacing w:after="0" w:before="0" w:line="240" w:lineRule="auto"/>
+              <w:ind w:left="0" w:right="0" w:firstLine="0"/>
+              <w:rPr/>
+            </w:pPr>
+            <w:r>
+              <w:rPr>
+                <w:rtl w:val="0"/>
+              </w:rPr>
+              <w:t xml:space="preserve">Final</w:t>
+            </w:r>
+          </w:p>
+        </w:tc>
+        <w:tc>
+          <w:tcPr/>
+          <w:p>
+            <w:pPr>
+              <w:keepNext w:val="0"/>
+              <w:keepLines w:val="0"/>
+              <w:widowControl w:val="1"/>
+              <w:pBdr>
+                <w:top w:space="0" w:sz="0" w:val="nil"/>
+                <w:left w:space="0" w:sz="0" w:val="nil"/>
+                <w:bottom w:space="0" w:sz="0" w:val="nil"/>
+                <w:right w:space="0" w:sz="0" w:val="nil"/>
+                <w:between w:space="0" w:sz="0" w:val="nil"/>
+              </w:pBdr>
+              <w:shd w:fill="auto" w:val="clear"/>
+              <w:tabs>
+                <w:tab w:val="center" w:leader="none" w:pos="4419"/>
+                <w:tab w:val="right" w:leader="none" w:pos="8838"/>
+              </w:tabs>
+              <w:spacing w:after="0" w:before="0" w:line="240" w:lineRule="auto"/>
+              <w:ind w:left="0" w:right="0" w:firstLine="0"/>
+              <w:rPr/>
+            </w:pPr>
+            <w:r>
+              <w:rPr>
+                <w:rtl w:val="0"/>
+              </w:rPr>
+              <w:t xml:space="preserve">Diseño de Base de Datos</w:t>
+            </w:r>
+          </w:p>
+        </w:tc>
+        <w:tc>
+          <w:tcPr/>
+          <w:p>
+            <w:pPr>
+              <w:keepNext w:val="0"/>
+              <w:keepLines w:val="0"/>
+              <w:widowControl w:val="1"/>
+              <w:pBdr>
+                <w:top w:space="0" w:sz="0" w:val="nil"/>
+                <w:left w:space="0" w:sz="0" w:val="nil"/>
+                <w:bottom w:space="0" w:sz="0" w:val="nil"/>
+                <w:right w:space="0" w:sz="0" w:val="nil"/>
+                <w:between w:space="0" w:sz="0" w:val="nil"/>
+              </w:pBdr>
+              <w:shd w:fill="auto" w:val="clear"/>
+              <w:tabs>
+                <w:tab w:val="center" w:leader="none" w:pos="4419"/>
+                <w:tab w:val="right" w:leader="none" w:pos="8838"/>
+              </w:tabs>
+              <w:spacing w:after="0" w:before="0" w:line="240" w:lineRule="auto"/>
+              <w:ind w:left="0" w:right="0" w:firstLine="0"/>
+              <w:rPr/>
+            </w:pPr>
+            <w:r>
+              <w:rPr>
+                <w:rtl w:val="0"/>
+              </w:rPr>
+              <w:t xml:space="preserve">Script SQL o  documentación  que describe la estructura física de la base de datos</w:t>
+            </w:r>
+          </w:p>
+        </w:tc>
+        <w:tc>
+          <w:tcPr/>
+          <w:p>
+            <w:pPr>
+              <w:keepNext w:val="0"/>
+              <w:keepLines w:val="0"/>
+              <w:widowControl w:val="1"/>
+              <w:pBdr>
+                <w:top w:space="0" w:sz="0" w:val="nil"/>
+                <w:left w:space="0" w:sz="0" w:val="nil"/>
+                <w:bottom w:space="0" w:sz="0" w:val="nil"/>
+                <w:right w:space="0" w:sz="0" w:val="nil"/>
+                <w:between w:space="0" w:sz="0" w:val="nil"/>
+              </w:pBdr>
+              <w:shd w:fill="auto" w:val="clear"/>
+              <w:tabs>
+                <w:tab w:val="center" w:leader="none" w:pos="4419"/>
+                <w:tab w:val="right" w:leader="none" w:pos="8838"/>
+              </w:tabs>
+              <w:spacing w:after="0" w:before="0" w:line="240" w:lineRule="auto"/>
+              <w:ind w:left="0" w:right="0" w:firstLine="0"/>
+              <w:rPr/>
+            </w:pPr>
+            <w:r>
+              <w:rPr>
+                <w:rtl w:val="0"/>
+              </w:rPr>
+              <w:t xml:space="preserve">Asegura que el almacenamiento de datos está bien definido y alineado con los requerimientos</w:t>
+            </w:r>
+          </w:p>
+        </w:tc>
+      </w:tr>
+      <w:tr>
+        <w:trPr>
+          <w:cantSplit w:val="0"/>
+          <w:trHeight w:val="362" w:hRule="atLeast"/>
+          <w:tblHeader w:val="0"/>
+        </w:trPr>
+        <w:tc>
+          <w:tcPr/>
+          <w:p>
+            <w:pPr>
+              <w:keepNext w:val="0"/>
+              <w:keepLines w:val="0"/>
+              <w:widowControl w:val="1"/>
+              <w:pBdr>
+                <w:top w:space="0" w:sz="0" w:val="nil"/>
+                <w:left w:space="0" w:sz="0" w:val="nil"/>
+                <w:bottom w:space="0" w:sz="0" w:val="nil"/>
+                <w:right w:space="0" w:sz="0" w:val="nil"/>
+                <w:between w:space="0" w:sz="0" w:val="nil"/>
+              </w:pBdr>
+              <w:shd w:fill="auto" w:val="clear"/>
+              <w:tabs>
+                <w:tab w:val="center" w:leader="none" w:pos="4419"/>
+                <w:tab w:val="right" w:leader="none" w:pos="8838"/>
+              </w:tabs>
+              <w:spacing w:after="0" w:before="0" w:line="240" w:lineRule="auto"/>
+              <w:ind w:left="0" w:right="0" w:firstLine="0"/>
+              <w:rPr/>
+            </w:pPr>
+            <w:r>
+              <w:rPr>
+                <w:rtl w:val="0"/>
+              </w:rPr>
+              <w:t xml:space="preserve">Final</w:t>
+            </w:r>
+          </w:p>
+        </w:tc>
+        <w:tc>
+          <w:tcPr/>
+          <w:p>
+            <w:pPr>
+              <w:keepNext w:val="0"/>
+              <w:keepLines w:val="0"/>
+              <w:widowControl w:val="1"/>
+              <w:pBdr>
+                <w:top w:space="0" w:sz="0" w:val="nil"/>
+                <w:left w:space="0" w:sz="0" w:val="nil"/>
+                <w:bottom w:space="0" w:sz="0" w:val="nil"/>
+                <w:right w:space="0" w:sz="0" w:val="nil"/>
+                <w:between w:space="0" w:sz="0" w:val="nil"/>
+              </w:pBdr>
+              <w:shd w:fill="auto" w:val="clear"/>
+              <w:tabs>
+                <w:tab w:val="center" w:leader="none" w:pos="4419"/>
+                <w:tab w:val="right" w:leader="none" w:pos="8838"/>
+              </w:tabs>
+              <w:spacing w:after="0" w:before="0" w:line="240" w:lineRule="auto"/>
+              <w:ind w:left="0" w:right="0" w:firstLine="0"/>
+              <w:rPr/>
+            </w:pPr>
+            <w:r>
+              <w:rPr>
+                <w:rtl w:val="0"/>
+              </w:rPr>
+              <w:t xml:space="preserve">Código fuente del proyecto</w:t>
+            </w:r>
+          </w:p>
+        </w:tc>
+        <w:tc>
+          <w:tcPr/>
+          <w:p>
+            <w:pPr>
+              <w:keepNext w:val="0"/>
+              <w:keepLines w:val="0"/>
+              <w:widowControl w:val="1"/>
+              <w:pBdr>
+                <w:top w:space="0" w:sz="0" w:val="nil"/>
+                <w:left w:space="0" w:sz="0" w:val="nil"/>
+                <w:bottom w:space="0" w:sz="0" w:val="nil"/>
+                <w:right w:space="0" w:sz="0" w:val="nil"/>
+                <w:between w:space="0" w:sz="0" w:val="nil"/>
+              </w:pBdr>
+              <w:shd w:fill="auto" w:val="clear"/>
+              <w:tabs>
+                <w:tab w:val="center" w:leader="none" w:pos="4419"/>
+                <w:tab w:val="right" w:leader="none" w:pos="8838"/>
+              </w:tabs>
+              <w:spacing w:after="0" w:before="0" w:line="240" w:lineRule="auto"/>
+              <w:ind w:left="0" w:right="0" w:firstLine="0"/>
+              <w:rPr/>
+            </w:pPr>
+            <w:r>
+              <w:rPr>
+                <w:rtl w:val="0"/>
+              </w:rPr>
+              <w:t xml:space="preserve">Repositorio con el código desarrollado, organizado por módulos o funcionalidades</w:t>
+            </w:r>
+          </w:p>
+        </w:tc>
+        <w:tc>
+          <w:tcPr/>
+          <w:p>
+            <w:pPr>
+              <w:keepNext w:val="0"/>
+              <w:keepLines w:val="0"/>
+              <w:widowControl w:val="1"/>
+              <w:pBdr>
+                <w:top w:space="0" w:sz="0" w:val="nil"/>
+                <w:left w:space="0" w:sz="0" w:val="nil"/>
+                <w:bottom w:space="0" w:sz="0" w:val="nil"/>
+                <w:right w:space="0" w:sz="0" w:val="nil"/>
+                <w:between w:space="0" w:sz="0" w:val="nil"/>
+              </w:pBdr>
+              <w:shd w:fill="auto" w:val="clear"/>
+              <w:tabs>
+                <w:tab w:val="center" w:leader="none" w:pos="4419"/>
+                <w:tab w:val="right" w:leader="none" w:pos="8838"/>
+              </w:tabs>
+              <w:spacing w:after="0" w:before="0" w:line="240" w:lineRule="auto"/>
+              <w:ind w:left="0" w:right="0" w:firstLine="0"/>
+              <w:rPr/>
+            </w:pPr>
+            <w:r>
+              <w:rPr>
+                <w:rtl w:val="0"/>
+              </w:rPr>
+              <w:t xml:space="preserve">Representa el núcleo del producto; permite evaluar la calidad del desarrollo y la implementación de funcionalidades.</w:t>
+            </w:r>
+          </w:p>
+        </w:tc>
+      </w:tr>
+      <w:tr>
+        <w:trPr>
+          <w:cantSplit w:val="0"/>
+          <w:trHeight w:val="362" w:hRule="atLeast"/>
+          <w:tblHeader w:val="0"/>
+        </w:trPr>
+        <w:tc>
+          <w:tcPr/>
+          <w:p>
+            <w:pPr>
+              <w:keepNext w:val="0"/>
+              <w:keepLines w:val="0"/>
+              <w:widowControl w:val="1"/>
+              <w:pBdr>
+                <w:top w:space="0" w:sz="0" w:val="nil"/>
+                <w:left w:space="0" w:sz="0" w:val="nil"/>
+                <w:bottom w:space="0" w:sz="0" w:val="nil"/>
+                <w:right w:space="0" w:sz="0" w:val="nil"/>
+                <w:between w:space="0" w:sz="0" w:val="nil"/>
+              </w:pBdr>
+              <w:shd w:fill="auto" w:val="clear"/>
+              <w:tabs>
+                <w:tab w:val="center" w:leader="none" w:pos="4419"/>
+                <w:tab w:val="right" w:leader="none" w:pos="8838"/>
+              </w:tabs>
+              <w:spacing w:after="0" w:before="0" w:line="240" w:lineRule="auto"/>
+              <w:ind w:left="0" w:right="0" w:firstLine="0"/>
+              <w:rPr/>
+            </w:pPr>
+            <w:r>
+              <w:rPr>
+                <w:rtl w:val="0"/>
+              </w:rPr>
+              <w:t xml:space="preserve">Final</w:t>
+            </w:r>
+          </w:p>
+        </w:tc>
+        <w:tc>
+          <w:tcPr/>
+          <w:p>
+            <w:pPr>
+              <w:keepNext w:val="0"/>
+              <w:keepLines w:val="0"/>
+              <w:widowControl w:val="1"/>
+              <w:pBdr>
+                <w:top w:space="0" w:sz="0" w:val="nil"/>
+                <w:left w:space="0" w:sz="0" w:val="nil"/>
+                <w:bottom w:space="0" w:sz="0" w:val="nil"/>
+                <w:right w:space="0" w:sz="0" w:val="nil"/>
+                <w:between w:space="0" w:sz="0" w:val="nil"/>
+              </w:pBdr>
+              <w:shd w:fill="auto" w:val="clear"/>
+              <w:tabs>
+                <w:tab w:val="center" w:leader="none" w:pos="4419"/>
+                <w:tab w:val="right" w:leader="none" w:pos="8838"/>
+              </w:tabs>
+              <w:spacing w:after="0" w:before="0" w:line="240" w:lineRule="auto"/>
+              <w:ind w:left="0" w:right="0" w:firstLine="0"/>
+              <w:rPr/>
+            </w:pPr>
+            <w:r>
+              <w:rPr>
+                <w:rtl w:val="0"/>
+              </w:rPr>
+              <w:t xml:space="preserve">Review</w:t>
+            </w:r>
+          </w:p>
+        </w:tc>
+        <w:tc>
+          <w:tcPr/>
+          <w:p>
+            <w:pPr>
+              <w:keepNext w:val="0"/>
+              <w:keepLines w:val="0"/>
+              <w:widowControl w:val="1"/>
+              <w:pBdr>
+                <w:top w:space="0" w:sz="0" w:val="nil"/>
+                <w:left w:space="0" w:sz="0" w:val="nil"/>
+                <w:bottom w:space="0" w:sz="0" w:val="nil"/>
+                <w:right w:space="0" w:sz="0" w:val="nil"/>
+                <w:between w:space="0" w:sz="0" w:val="nil"/>
+              </w:pBdr>
+              <w:shd w:fill="auto" w:val="clear"/>
+              <w:tabs>
+                <w:tab w:val="center" w:leader="none" w:pos="4419"/>
+                <w:tab w:val="right" w:leader="none" w:pos="8838"/>
+              </w:tabs>
+              <w:spacing w:after="0" w:before="0" w:line="240" w:lineRule="auto"/>
+              <w:ind w:left="0" w:right="0" w:firstLine="0"/>
+              <w:rPr/>
+            </w:pPr>
+            <w:r>
+              <w:rPr>
+                <w:rtl w:val="0"/>
+              </w:rPr>
+              <w:t xml:space="preserve">Evaluación del sprint con stakeholders</w:t>
+            </w:r>
+          </w:p>
+        </w:tc>
+        <w:tc>
+          <w:tcPr/>
+          <w:p>
+            <w:pPr>
+              <w:keepNext w:val="0"/>
+              <w:keepLines w:val="0"/>
+              <w:widowControl w:val="1"/>
+              <w:pBdr>
+                <w:top w:space="0" w:sz="0" w:val="nil"/>
+                <w:left w:space="0" w:sz="0" w:val="nil"/>
+                <w:bottom w:space="0" w:sz="0" w:val="nil"/>
+                <w:right w:space="0" w:sz="0" w:val="nil"/>
+                <w:between w:space="0" w:sz="0" w:val="nil"/>
+              </w:pBdr>
+              <w:shd w:fill="auto" w:val="clear"/>
+              <w:tabs>
+                <w:tab w:val="center" w:leader="none" w:pos="4419"/>
+                <w:tab w:val="right" w:leader="none" w:pos="8838"/>
+              </w:tabs>
+              <w:spacing w:after="0" w:before="0" w:line="240" w:lineRule="auto"/>
+              <w:ind w:left="0" w:right="0" w:firstLine="0"/>
+              <w:rPr/>
+            </w:pPr>
+            <w:r>
+              <w:rPr>
+                <w:rtl w:val="0"/>
+              </w:rPr>
+              <w:t xml:space="preserve">Permite obtener feedback y ajustar el rumbo del proyecto.</w:t>
+            </w:r>
+          </w:p>
+        </w:tc>
+      </w:tr>
+      <w:tr>
+        <w:trPr>
+          <w:cantSplit w:val="0"/>
           <w:tblHeader w:val="0"/>
         </w:trPr>
         <w:tc>

</xml_diff>